<commit_message>
update mysql doc with firstname lastname
</commit_message>
<xml_diff>
--- a/MySQL documentation.docx
+++ b/MySQL documentation.docx
@@ -14,15 +14,19 @@
       <w:r>
         <w:t>CREATE TABLE `</w:t>
       </w:r>
+      <w:proofErr w:type="spellStart"/>
       <w:r>
         <w:t>contact_manager</w:t>
       </w:r>
+      <w:proofErr w:type="gramStart"/>
       <w:r>
         <w:t>`.`</w:t>
       </w:r>
+      <w:proofErr w:type="gramEnd"/>
       <w:r>
         <w:t>user</w:t>
       </w:r>
+      <w:proofErr w:type="spellEnd"/>
       <w:r>
         <w:t>`</w:t>
       </w:r>
@@ -40,15 +44,28 @@
         <w:ind w:left="720"/>
       </w:pPr>
       <w:r>
-        <w:t xml:space="preserve">  `ID` INT NOT NULL AUTO_INCREMENT ,</w:t>
-      </w:r>
+        <w:t xml:space="preserve">  `ID` INT NOT NULL AUTO_</w:t>
+      </w:r>
+      <w:proofErr w:type="gramStart"/>
+      <w:r>
+        <w:t>INCREMENT ,</w:t>
+      </w:r>
+      <w:proofErr w:type="gramEnd"/>
     </w:p>
     <w:p>
       <w:pPr>
         <w:ind w:left="720"/>
       </w:pPr>
       <w:r>
-        <w:t xml:space="preserve">  `Login` VARCHAR(50) NOT NULL DEFAULT '' ,</w:t>
+        <w:t xml:space="preserve">  `FirstName` </w:t>
+      </w:r>
+      <w:proofErr w:type="gramStart"/>
+      <w:r>
+        <w:t>VARCHAR(</w:t>
+      </w:r>
+      <w:proofErr w:type="gramEnd"/>
+      <w:r>
+        <w:t>50) NOT NULL DEFAULT '' ,</w:t>
       </w:r>
     </w:p>
     <w:p>
@@ -56,7 +73,15 @@
         <w:ind w:left="720"/>
       </w:pPr>
       <w:r>
-        <w:t xml:space="preserve">  `Password` VARCHAR(50) NOT NULL DEFAULT '' ,</w:t>
+        <w:t xml:space="preserve">  `LastName` </w:t>
+      </w:r>
+      <w:proofErr w:type="gramStart"/>
+      <w:r>
+        <w:t>VARCHAR(</w:t>
+      </w:r>
+      <w:proofErr w:type="gramEnd"/>
+      <w:r>
+        <w:t>50) NOT NULL DEFAULT '' ,</w:t>
       </w:r>
     </w:p>
     <w:p>
@@ -64,6 +89,38 @@
         <w:ind w:left="720"/>
       </w:pPr>
       <w:r>
+        <w:t xml:space="preserve">  `Login` </w:t>
+      </w:r>
+      <w:proofErr w:type="gramStart"/>
+      <w:r>
+        <w:t>VARCHAR(</w:t>
+      </w:r>
+      <w:proofErr w:type="gramEnd"/>
+      <w:r>
+        <w:t>50) NOT NULL DEFAULT '' ,</w:t>
+      </w:r>
+    </w:p>
+    <w:p>
+      <w:pPr>
+        <w:ind w:left="720"/>
+      </w:pPr>
+      <w:r>
+        <w:t xml:space="preserve">  `Password` </w:t>
+      </w:r>
+      <w:proofErr w:type="gramStart"/>
+      <w:r>
+        <w:t>VARCHAR(</w:t>
+      </w:r>
+      <w:proofErr w:type="gramEnd"/>
+      <w:r>
+        <w:t>50) NOT NULL DEFAULT '' ,</w:t>
+      </w:r>
+    </w:p>
+    <w:p>
+      <w:pPr>
+        <w:ind w:left="720"/>
+      </w:pPr>
+      <w:r>
         <w:t xml:space="preserve">  PRIMARY KEY (`ID`)</w:t>
       </w:r>
     </w:p>
@@ -72,8 +129,18 @@
         <w:ind w:left="720"/>
       </w:pPr>
       <w:r>
-        <w:t>) ENGINE = InnoDB;</w:t>
-      </w:r>
+        <w:t xml:space="preserve">) ENGINE = </w:t>
+      </w:r>
+      <w:proofErr w:type="spellStart"/>
+      <w:proofErr w:type="gramStart"/>
+      <w:r>
+        <w:t>InnoDB</w:t>
+      </w:r>
+      <w:proofErr w:type="spellEnd"/>
+      <w:r>
+        <w:t>;</w:t>
+      </w:r>
+      <w:proofErr w:type="gramEnd"/>
     </w:p>
     <w:p>
       <w:pPr>
@@ -87,15 +154,19 @@
       <w:r>
         <w:t>CREATE TABLE `</w:t>
       </w:r>
+      <w:proofErr w:type="spellStart"/>
       <w:r>
         <w:t>contact_manager</w:t>
       </w:r>
+      <w:proofErr w:type="gramStart"/>
       <w:r>
         <w:t>`.`</w:t>
       </w:r>
+      <w:proofErr w:type="gramEnd"/>
       <w:r>
         <w:t>contact</w:t>
       </w:r>
+      <w:proofErr w:type="spellEnd"/>
       <w:r>
         <w:t>`</w:t>
       </w:r>
@@ -121,7 +192,15 @@
         <w:ind w:left="720"/>
       </w:pPr>
       <w:r>
-        <w:t xml:space="preserve">  `Name` VARCHAR(50) NOT NULL DEFAULT '' ,</w:t>
+        <w:t xml:space="preserve">  `Name` </w:t>
+      </w:r>
+      <w:proofErr w:type="gramStart"/>
+      <w:r>
+        <w:t>VARCHAR(</w:t>
+      </w:r>
+      <w:proofErr w:type="gramEnd"/>
+      <w:r>
+        <w:t>50) NOT NULL DEFAULT '' ,</w:t>
       </w:r>
     </w:p>
     <w:p>
@@ -129,7 +208,15 @@
         <w:ind w:left="720"/>
       </w:pPr>
       <w:r>
-        <w:t xml:space="preserve">  `Phone` VARCHAR(50) NOT NULL DEFAULT '' ,</w:t>
+        <w:t xml:space="preserve">  `Phone` </w:t>
+      </w:r>
+      <w:proofErr w:type="gramStart"/>
+      <w:r>
+        <w:t>VARCHAR(</w:t>
+      </w:r>
+      <w:proofErr w:type="gramEnd"/>
+      <w:r>
+        <w:t>50) NOT NULL DEFAULT '' ,</w:t>
       </w:r>
     </w:p>
     <w:p>
@@ -137,7 +224,15 @@
         <w:ind w:left="720"/>
       </w:pPr>
       <w:r>
-        <w:t xml:space="preserve">  `Email` VARCHAR(50) NOT NULL DEFAULT '' ,</w:t>
+        <w:t xml:space="preserve">  `Email` </w:t>
+      </w:r>
+      <w:proofErr w:type="gramStart"/>
+      <w:r>
+        <w:t>VARCHAR(</w:t>
+      </w:r>
+      <w:proofErr w:type="gramEnd"/>
+      <w:r>
+        <w:t>50) NOT NULL DEFAULT '' ,</w:t>
       </w:r>
     </w:p>
     <w:p>
@@ -145,8 +240,21 @@
         <w:ind w:left="720"/>
       </w:pPr>
       <w:r>
-        <w:t xml:space="preserve">  `UserID` INT NOT NULL DEFAULT '0' ,</w:t>
-      </w:r>
+        <w:t xml:space="preserve">  `</w:t>
+      </w:r>
+      <w:proofErr w:type="spellStart"/>
+      <w:r>
+        <w:t>UserID</w:t>
+      </w:r>
+      <w:proofErr w:type="spellEnd"/>
+      <w:r>
+        <w:t>` INT NOT NULL DEFAULT '0</w:t>
+      </w:r>
+      <w:proofErr w:type="gramStart"/>
+      <w:r>
+        <w:t>' ,</w:t>
+      </w:r>
+      <w:proofErr w:type="gramEnd"/>
     </w:p>
     <w:p>
       <w:pPr>
@@ -161,13 +269,18 @@
         <w:ind w:left="720"/>
       </w:pPr>
       <w:r>
-        <w:t>) ENGINE = InnoDB;</w:t>
-      </w:r>
-    </w:p>
-    <w:p>
-      <w:pPr>
-        <w:ind w:left="720"/>
-      </w:pPr>
+        <w:t xml:space="preserve">) ENGINE = </w:t>
+      </w:r>
+      <w:proofErr w:type="spellStart"/>
+      <w:proofErr w:type="gramStart"/>
+      <w:r>
+        <w:t>InnoDB</w:t>
+      </w:r>
+      <w:proofErr w:type="spellEnd"/>
+      <w:r>
+        <w:t>;</w:t>
+      </w:r>
+      <w:proofErr w:type="gramEnd"/>
     </w:p>
     <w:p>
       <w:pPr>
@@ -208,7 +321,83 @@
         <w:rPr>
           <w:rFonts w:ascii="Consolas" w:hAnsi="Consolas" w:cs="Consolas"/>
         </w:rPr>
-        <w:t xml:space="preserve"> (Login,Password) VALUES ('</w:t>
+        <w:t xml:space="preserve"> (</w:t>
+      </w:r>
+      <w:proofErr w:type="spellStart"/>
+      <w:proofErr w:type="gramStart"/>
+      <w:r>
+        <w:rPr>
+          <w:rFonts w:ascii="Consolas" w:hAnsi="Consolas" w:cs="Consolas"/>
+        </w:rPr>
+        <w:t>FirstName,LastName</w:t>
+      </w:r>
+      <w:proofErr w:type="gramEnd"/>
+      <w:r>
+        <w:rPr>
+          <w:rFonts w:ascii="Consolas" w:hAnsi="Consolas" w:cs="Consolas"/>
+        </w:rPr>
+        <w:t>,</w:t>
+      </w:r>
+      <w:r>
+        <w:rPr>
+          <w:rFonts w:ascii="Consolas" w:hAnsi="Consolas" w:cs="Consolas"/>
+        </w:rPr>
+        <w:t>Login,Password</w:t>
+      </w:r>
+      <w:proofErr w:type="spellEnd"/>
+      <w:r>
+        <w:rPr>
+          <w:rFonts w:ascii="Consolas" w:hAnsi="Consolas" w:cs="Consolas"/>
+        </w:rPr>
+        <w:t>) VALUES ('</w:t>
+      </w:r>
+      <w:r>
+        <w:rPr>
+          <w:rFonts w:ascii="Consolas" w:hAnsi="Consolas" w:cs="Consolas"/>
+        </w:rPr>
+        <w:t>Matthew</w:t>
+      </w:r>
+      <w:r>
+        <w:rPr>
+          <w:rFonts w:ascii="Consolas" w:hAnsi="Consolas" w:cs="Consolas"/>
+        </w:rPr>
+        <w:t>'</w:t>
+      </w:r>
+      <w:r>
+        <w:rPr>
+          <w:rFonts w:ascii="Consolas" w:hAnsi="Consolas" w:cs="Consolas"/>
+        </w:rPr>
+        <w:t>,</w:t>
+      </w:r>
+      <w:r>
+        <w:rPr>
+          <w:rFonts w:ascii="Consolas" w:hAnsi="Consolas" w:cs="Consolas"/>
+        </w:rPr>
+        <w:t>'</w:t>
+      </w:r>
+      <w:r>
+        <w:rPr>
+          <w:rFonts w:ascii="Consolas" w:hAnsi="Consolas" w:cs="Consolas"/>
+        </w:rPr>
+        <w:t>Gerber</w:t>
+      </w:r>
+      <w:r>
+        <w:rPr>
+          <w:rFonts w:ascii="Consolas" w:hAnsi="Consolas" w:cs="Consolas"/>
+        </w:rPr>
+        <w:t>'</w:t>
+      </w:r>
+      <w:r>
+        <w:rPr>
+          <w:rFonts w:ascii="Consolas" w:hAnsi="Consolas" w:cs="Consolas"/>
+        </w:rPr>
+        <w:t>,</w:t>
+      </w:r>
+      <w:r>
+        <w:rPr>
+          <w:rFonts w:ascii="Consolas" w:hAnsi="Consolas" w:cs="Consolas"/>
+        </w:rPr>
+        <w:t>'</w:t>
       </w:r>
       <w:r>
         <w:rPr>
@@ -252,26 +441,106 @@
         <w:rPr>
           <w:rFonts w:ascii="Consolas" w:hAnsi="Consolas" w:cs="Consolas"/>
         </w:rPr>
-        <w:t xml:space="preserve"> (Login,Password) VALUES('</w:t>
-      </w:r>
+        <w:t xml:space="preserve"> (</w:t>
+      </w:r>
+      <w:proofErr w:type="spellStart"/>
+      <w:proofErr w:type="gramStart"/>
+      <w:r>
+        <w:rPr>
+          <w:rFonts w:ascii="Consolas" w:hAnsi="Consolas" w:cs="Consolas"/>
+        </w:rPr>
+        <w:t>FirstName,LastName</w:t>
+      </w:r>
+      <w:proofErr w:type="gramEnd"/>
+      <w:r>
+        <w:rPr>
+          <w:rFonts w:ascii="Consolas" w:hAnsi="Consolas" w:cs="Consolas"/>
+        </w:rPr>
+        <w:t>,</w:t>
+      </w:r>
+      <w:r>
+        <w:rPr>
+          <w:rFonts w:ascii="Consolas" w:hAnsi="Consolas" w:cs="Consolas"/>
+        </w:rPr>
+        <w:t>Login,Password</w:t>
+      </w:r>
+      <w:proofErr w:type="spellEnd"/>
+      <w:r>
+        <w:rPr>
+          <w:rFonts w:ascii="Consolas" w:hAnsi="Consolas" w:cs="Consolas"/>
+        </w:rPr>
+        <w:t>) VALUES('</w:t>
+      </w:r>
+      <w:r>
+        <w:rPr>
+          <w:rFonts w:ascii="Consolas" w:hAnsi="Consolas" w:cs="Consolas"/>
+        </w:rPr>
+        <w:t>Timothy</w:t>
+      </w:r>
+      <w:r>
+        <w:rPr>
+          <w:rFonts w:ascii="Consolas" w:hAnsi="Consolas" w:cs="Consolas"/>
+        </w:rPr>
+        <w:t>'</w:t>
+      </w:r>
+      <w:r>
+        <w:rPr>
+          <w:rFonts w:ascii="Consolas" w:hAnsi="Consolas" w:cs="Consolas"/>
+        </w:rPr>
+        <w:t>,</w:t>
+      </w:r>
+      <w:r>
+        <w:rPr>
+          <w:rFonts w:ascii="Consolas" w:hAnsi="Consolas" w:cs="Consolas"/>
+        </w:rPr>
+        <w:t>'</w:t>
+      </w:r>
+      <w:r>
+        <w:rPr>
+          <w:rFonts w:ascii="Consolas" w:hAnsi="Consolas" w:cs="Consolas"/>
+        </w:rPr>
+        <w:t>McAllister</w:t>
+      </w:r>
+      <w:r>
+        <w:rPr>
+          <w:rFonts w:ascii="Consolas" w:hAnsi="Consolas" w:cs="Consolas"/>
+        </w:rPr>
+        <w:t>'</w:t>
+      </w:r>
+      <w:r>
+        <w:rPr>
+          <w:rFonts w:ascii="Consolas" w:hAnsi="Consolas" w:cs="Consolas"/>
+        </w:rPr>
+        <w:t>,</w:t>
+      </w:r>
+      <w:r>
+        <w:rPr>
+          <w:rFonts w:ascii="Consolas" w:hAnsi="Consolas" w:cs="Consolas"/>
+        </w:rPr>
+        <w:t>'</w:t>
+      </w:r>
+      <w:proofErr w:type="spellStart"/>
       <w:r>
         <w:rPr>
           <w:rFonts w:ascii="Consolas" w:hAnsi="Consolas" w:cs="Consolas"/>
         </w:rPr>
         <w:t>TimmyM</w:t>
       </w:r>
+      <w:proofErr w:type="spellEnd"/>
       <w:r>
         <w:rPr>
           <w:rFonts w:ascii="Consolas" w:hAnsi="Consolas" w:cs="Consolas"/>
         </w:rPr>
         <w:t>','</w:t>
       </w:r>
+      <w:proofErr w:type="spellStart"/>
       <w:r>
         <w:rPr>
           <w:rFonts w:ascii="Consolas" w:hAnsi="Consolas" w:cs="Consolas"/>
         </w:rPr>
         <w:t>securePassword</w:t>
       </w:r>
+      <w:proofErr w:type="spellEnd"/>
       <w:r>
         <w:rPr>
           <w:rFonts w:ascii="Consolas" w:hAnsi="Consolas" w:cs="Consolas"/>
@@ -279,6 +548,7 @@
         <w:t>');</w:t>
       </w:r>
     </w:p>
+    <w:p/>
     <w:p>
       <w:r>
         <w:t>Sample contacts:</w:t>
@@ -315,6 +585,8 @@
         </w:rPr>
         <w:t xml:space="preserve"> (</w:t>
       </w:r>
+      <w:proofErr w:type="spellStart"/>
+      <w:proofErr w:type="gramStart"/>
       <w:r>
         <w:rPr>
           <w:rFonts w:ascii="Consolas" w:hAnsi="Consolas" w:cs="Consolas"/>
@@ -331,8 +603,16 @@
         <w:rPr>
           <w:rFonts w:ascii="Consolas" w:hAnsi="Consolas" w:cs="Consolas"/>
         </w:rPr>
-        <w:t>Phone,Email,UserID</w:t>
-      </w:r>
+        <w:t>Phone</w:t>
+      </w:r>
+      <w:proofErr w:type="gramEnd"/>
+      <w:r>
+        <w:rPr>
+          <w:rFonts w:ascii="Consolas" w:hAnsi="Consolas" w:cs="Consolas"/>
+        </w:rPr>
+        <w:t>,Email,UserID</w:t>
+      </w:r>
+      <w:proofErr w:type="spellEnd"/>
       <w:r>
         <w:rPr>
           <w:rFonts w:ascii="Consolas" w:hAnsi="Consolas" w:cs="Consolas"/>
@@ -343,13 +623,7 @@
         <w:rPr>
           <w:rFonts w:ascii="Consolas" w:hAnsi="Consolas" w:cs="Consolas"/>
         </w:rPr>
-        <w:t>Matt</w:t>
-      </w:r>
-      <w:r>
-        <w:rPr>
-          <w:rFonts w:ascii="Consolas" w:hAnsi="Consolas" w:cs="Consolas"/>
-        </w:rPr>
-        <w:t>hew Gerber</w:t>
+        <w:t>Matthew Gerber</w:t>
       </w:r>
       <w:r>
         <w:rPr>
@@ -435,6 +709,7 @@
         <w:rPr>
           <w:rFonts w:ascii="Consolas" w:hAnsi="Consolas" w:cs="Consolas"/>
         </w:rPr>
+        <w:lastRenderedPageBreak/>
         <w:t xml:space="preserve">insert into </w:t>
       </w:r>
       <w:r>
@@ -449,12 +724,22 @@
         </w:rPr>
         <w:t xml:space="preserve"> (</w:t>
       </w:r>
-      <w:r>
-        <w:rPr>
-          <w:rFonts w:ascii="Consolas" w:hAnsi="Consolas" w:cs="Consolas"/>
-        </w:rPr>
-        <w:t>Name,Email,UserID</w:t>
-      </w:r>
+      <w:proofErr w:type="spellStart"/>
+      <w:proofErr w:type="gramStart"/>
+      <w:r>
+        <w:rPr>
+          <w:rFonts w:ascii="Consolas" w:hAnsi="Consolas" w:cs="Consolas"/>
+        </w:rPr>
+        <w:t>Name,Email</w:t>
+      </w:r>
+      <w:proofErr w:type="gramEnd"/>
+      <w:r>
+        <w:rPr>
+          <w:rFonts w:ascii="Consolas" w:hAnsi="Consolas" w:cs="Consolas"/>
+        </w:rPr>
+        <w:t>,UserID</w:t>
+      </w:r>
+      <w:proofErr w:type="spellEnd"/>
       <w:r>
         <w:rPr>
           <w:rFonts w:ascii="Consolas" w:hAnsi="Consolas" w:cs="Consolas"/>
@@ -523,6 +808,8 @@
         </w:rPr>
         <w:t xml:space="preserve"> (</w:t>
       </w:r>
+      <w:proofErr w:type="spellStart"/>
+      <w:proofErr w:type="gramStart"/>
       <w:r>
         <w:rPr>
           <w:rFonts w:ascii="Consolas" w:hAnsi="Consolas" w:cs="Consolas"/>
@@ -539,8 +826,16 @@
         <w:rPr>
           <w:rFonts w:ascii="Consolas" w:hAnsi="Consolas" w:cs="Consolas"/>
         </w:rPr>
-        <w:t>Phone,Email,UserID</w:t>
-      </w:r>
+        <w:t>Phone</w:t>
+      </w:r>
+      <w:proofErr w:type="gramEnd"/>
+      <w:r>
+        <w:rPr>
+          <w:rFonts w:ascii="Consolas" w:hAnsi="Consolas" w:cs="Consolas"/>
+        </w:rPr>
+        <w:t>,Email,UserID</w:t>
+      </w:r>
+      <w:proofErr w:type="spellEnd"/>
       <w:r>
         <w:rPr>
           <w:rFonts w:ascii="Consolas" w:hAnsi="Consolas" w:cs="Consolas"/>
@@ -599,13 +894,7 @@
         <w:rPr>
           <w:rFonts w:ascii="Consolas" w:hAnsi="Consolas" w:cs="Consolas"/>
         </w:rPr>
-        <w:t>,</w:t>
-      </w:r>
-      <w:r>
-        <w:rPr>
-          <w:rFonts w:ascii="Consolas" w:hAnsi="Consolas" w:cs="Consolas"/>
-        </w:rPr>
-        <w:t>1</w:t>
+        <w:t>,1</w:t>
       </w:r>
       <w:r>
         <w:rPr>
@@ -637,9 +926,30 @@
         <w:rPr>
           <w:rFonts w:ascii="Consolas" w:hAnsi="Consolas" w:cs="Consolas"/>
         </w:rPr>
-        <w:lastRenderedPageBreak/>
-        <w:t>create user 'TheBeast' identified by 'WeLoveCOP4331';</w:t>
-      </w:r>
+        <w:t>create user '</w:t>
+      </w:r>
+      <w:proofErr w:type="spellStart"/>
+      <w:r>
+        <w:rPr>
+          <w:rFonts w:ascii="Consolas" w:hAnsi="Consolas" w:cs="Consolas"/>
+        </w:rPr>
+        <w:t>TheBeast</w:t>
+      </w:r>
+      <w:proofErr w:type="spellEnd"/>
+      <w:r>
+        <w:rPr>
+          <w:rFonts w:ascii="Consolas" w:hAnsi="Consolas" w:cs="Consolas"/>
+        </w:rPr>
+        <w:t>' identified by 'WeLoveCOP4331</w:t>
+      </w:r>
+      <w:proofErr w:type="gramStart"/>
+      <w:r>
+        <w:rPr>
+          <w:rFonts w:ascii="Consolas" w:hAnsi="Consolas" w:cs="Consolas"/>
+        </w:rPr>
+        <w:t>';</w:t>
+      </w:r>
+      <w:proofErr w:type="gramEnd"/>
     </w:p>
     <w:p>
       <w:pPr>
@@ -665,19 +975,55 @@
         <w:rPr>
           <w:rFonts w:ascii="Consolas" w:hAnsi="Consolas" w:cs="Consolas"/>
         </w:rPr>
-        <w:t>contact_manager</w:t>
-      </w:r>
-      <w:r>
-        <w:rPr>
-          <w:rFonts w:ascii="Consolas" w:hAnsi="Consolas" w:cs="Consolas"/>
-        </w:rPr>
-        <w:t>.* to 'TheBeast'@'%';</w:t>
+        <w:t>contact_</w:t>
+      </w:r>
+      <w:proofErr w:type="gramStart"/>
+      <w:r>
+        <w:rPr>
+          <w:rFonts w:ascii="Consolas" w:hAnsi="Consolas" w:cs="Consolas"/>
+        </w:rPr>
+        <w:t>manager</w:t>
+      </w:r>
+      <w:r>
+        <w:rPr>
+          <w:rFonts w:ascii="Consolas" w:hAnsi="Consolas" w:cs="Consolas"/>
+        </w:rPr>
+        <w:t>.*</w:t>
+      </w:r>
+      <w:proofErr w:type="gramEnd"/>
+      <w:r>
+        <w:rPr>
+          <w:rFonts w:ascii="Consolas" w:hAnsi="Consolas" w:cs="Consolas"/>
+        </w:rPr>
+        <w:t xml:space="preserve"> to '</w:t>
+      </w:r>
+      <w:proofErr w:type="spellStart"/>
+      <w:r>
+        <w:rPr>
+          <w:rFonts w:ascii="Consolas" w:hAnsi="Consolas" w:cs="Consolas"/>
+        </w:rPr>
+        <w:t>TheBeast</w:t>
+      </w:r>
+      <w:proofErr w:type="spellEnd"/>
+      <w:r>
+        <w:rPr>
+          <w:rFonts w:ascii="Consolas" w:hAnsi="Consolas" w:cs="Consolas"/>
+        </w:rPr>
+        <w:t>'@'%';</w:t>
       </w:r>
     </w:p>
     <w:p/>
     <w:p>
       <w:r>
-        <w:t>View all table entires:</w:t>
+        <w:t xml:space="preserve">View all table </w:t>
+      </w:r>
+      <w:proofErr w:type="spellStart"/>
+      <w:r>
+        <w:t>entires</w:t>
+      </w:r>
+      <w:proofErr w:type="spellEnd"/>
+      <w:r>
+        <w:t>:</w:t>
       </w:r>
     </w:p>
     <w:p>
@@ -698,8 +1044,16 @@
         <w:rPr>
           <w:rFonts w:ascii="Consolas" w:hAnsi="Consolas" w:cs="Consolas"/>
         </w:rPr>
-        <w:t>SELECT ID, Login, Password FROM user;</w:t>
-      </w:r>
+        <w:t xml:space="preserve">SELECT ID, FirstName, LastName, Login, Password FROM </w:t>
+      </w:r>
+      <w:proofErr w:type="gramStart"/>
+      <w:r>
+        <w:rPr>
+          <w:rFonts w:ascii="Consolas" w:hAnsi="Consolas" w:cs="Consolas"/>
+        </w:rPr>
+        <w:t>user;</w:t>
+      </w:r>
+      <w:proofErr w:type="gramEnd"/>
     </w:p>
     <w:p>
       <w:pPr>
@@ -719,8 +1073,30 @@
         <w:rPr>
           <w:rFonts w:ascii="Consolas" w:hAnsi="Consolas" w:cs="Consolas"/>
         </w:rPr>
-        <w:t>SELECT ID, Name, Phone, Email, UserID FROM contact;</w:t>
-      </w:r>
+        <w:t xml:space="preserve">SELECT ID, Name, Phone, Email, </w:t>
+      </w:r>
+      <w:proofErr w:type="spellStart"/>
+      <w:r>
+        <w:rPr>
+          <w:rFonts w:ascii="Consolas" w:hAnsi="Consolas" w:cs="Consolas"/>
+        </w:rPr>
+        <w:t>UserID</w:t>
+      </w:r>
+      <w:proofErr w:type="spellEnd"/>
+      <w:r>
+        <w:rPr>
+          <w:rFonts w:ascii="Consolas" w:hAnsi="Consolas" w:cs="Consolas"/>
+        </w:rPr>
+        <w:t xml:space="preserve"> FROM </w:t>
+      </w:r>
+      <w:proofErr w:type="gramStart"/>
+      <w:r>
+        <w:rPr>
+          <w:rFonts w:ascii="Consolas" w:hAnsi="Consolas" w:cs="Consolas"/>
+        </w:rPr>
+        <w:t>contact;</w:t>
+      </w:r>
+      <w:proofErr w:type="gramEnd"/>
     </w:p>
     <w:sectPr>
       <w:pgSz w:w="12240" w:h="15840"/>
@@ -1130,6 +1506,7 @@
   <w:style w:type="paragraph" w:default="1" w:styleId="Normal">
     <w:name w:val="Normal"/>
     <w:qFormat/>
+    <w:rsid w:val="005F3D54"/>
   </w:style>
   <w:style w:type="paragraph" w:styleId="Heading1">
     <w:name w:val="heading 1"/>
@@ -1332,6 +1709,7 @@
   <w:style w:type="character" w:default="1" w:styleId="DefaultParagraphFont">
     <w:name w:val="Default Paragraph Font"/>
     <w:uiPriority w:val="1"/>
+    <w:semiHidden/>
     <w:unhideWhenUsed/>
   </w:style>
   <w:style w:type="table" w:default="1" w:styleId="TableNormal">

</xml_diff>